<commit_message>
Päivitetty projektisuunnitelma. Lisätty gantt-kaavio.
</commit_message>
<xml_diff>
--- a/lanprojekti/Projektisuunnitelma.docx
+++ b/lanprojekti/Projektisuunnitelma.docx
@@ -97,7 +97,6 @@
           <w:lang w:val="fi-FI"/>
         </w:rPr>
       </w:pPr>
-      <w:proofErr w:type="spellStart"/>
       <w:r>
         <w:rPr>
           <w:rFonts w:ascii="Arial Unicode MS" w:eastAsia="Arial Unicode MS" w:hAnsi="Arial Unicode MS" w:cs="Arial Unicode MS"/>
@@ -105,9 +104,8 @@
           <w:u w:val="double" w:color="5B9BD5" w:themeColor="accent1"/>
           <w:lang w:val="fi-FI"/>
         </w:rPr>
-        <w:t>Lan</w:t>
-      </w:r>
-      <w:proofErr w:type="spellEnd"/>
+        <w:t>P</w:t>
+      </w:r>
       <w:r>
         <w:rPr>
           <w:rFonts w:ascii="Arial Unicode MS" w:eastAsia="Arial Unicode MS" w:hAnsi="Arial Unicode MS" w:cs="Arial Unicode MS"/>
@@ -115,7 +113,7 @@
           <w:u w:val="double" w:color="5B9BD5" w:themeColor="accent1"/>
           <w:lang w:val="fi-FI"/>
         </w:rPr>
-        <w:t>-projektisuunnitelma</w:t>
+        <w:t>rojektisuunnitelma</w:t>
       </w:r>
     </w:p>
     <w:p>
@@ -179,7 +177,7 @@
           <w:lang w:val="fi-FI"/>
         </w:rPr>
       </w:pPr>
-      <w:bookmarkStart w:id="0" w:name="_Toc505260598"/>
+      <w:bookmarkStart w:id="0" w:name="_Toc505935316"/>
       <w:r>
         <w:rPr>
           <w:lang w:val="fi-FI"/>
@@ -225,13 +223,22 @@
           <w:p>
             <w:pPr>
               <w:spacing w:line="259" w:lineRule="auto"/>
+              <w:rPr>
+                <w:lang w:val="fi-FI"/>
+              </w:rPr>
             </w:pPr>
             <w:proofErr w:type="spellStart"/>
             <w:r>
+              <w:rPr>
+                <w:lang w:val="fi-FI"/>
+              </w:rPr>
               <w:t>Versionro</w:t>
             </w:r>
             <w:proofErr w:type="spellEnd"/>
             <w:r>
+              <w:rPr>
+                <w:lang w:val="fi-FI"/>
+              </w:rPr>
               <w:t>.</w:t>
             </w:r>
           </w:p>
@@ -251,12 +258,16 @@
             <w:pPr>
               <w:spacing w:line="259" w:lineRule="auto"/>
               <w:ind w:left="1"/>
+              <w:rPr>
+                <w:lang w:val="fi-FI"/>
+              </w:rPr>
             </w:pPr>
-            <w:proofErr w:type="spellStart"/>
             <w:r>
+              <w:rPr>
+                <w:lang w:val="fi-FI"/>
+              </w:rPr>
               <w:t>Päivämäärä</w:t>
             </w:r>
-            <w:proofErr w:type="spellEnd"/>
           </w:p>
         </w:tc>
         <w:tc>
@@ -274,12 +285,16 @@
             <w:pPr>
               <w:spacing w:line="259" w:lineRule="auto"/>
               <w:ind w:left="1"/>
+              <w:rPr>
+                <w:lang w:val="fi-FI"/>
+              </w:rPr>
             </w:pPr>
-            <w:proofErr w:type="spellStart"/>
             <w:r>
+              <w:rPr>
+                <w:lang w:val="fi-FI"/>
+              </w:rPr>
               <w:t>Muutosperuste</w:t>
             </w:r>
-            <w:proofErr w:type="spellEnd"/>
           </w:p>
         </w:tc>
         <w:tc>
@@ -297,12 +312,16 @@
             <w:pPr>
               <w:spacing w:line="259" w:lineRule="auto"/>
               <w:ind w:left="1"/>
+              <w:rPr>
+                <w:lang w:val="fi-FI"/>
+              </w:rPr>
             </w:pPr>
-            <w:proofErr w:type="spellStart"/>
             <w:r>
+              <w:rPr>
+                <w:lang w:val="fi-FI"/>
+              </w:rPr>
               <w:t>Tekijä</w:t>
             </w:r>
-            <w:proofErr w:type="spellEnd"/>
           </w:p>
         </w:tc>
       </w:tr>
@@ -323,8 +342,14 @@
           <w:p>
             <w:pPr>
               <w:spacing w:line="259" w:lineRule="auto"/>
+              <w:rPr>
+                <w:lang w:val="fi-FI"/>
+              </w:rPr>
             </w:pPr>
             <w:r>
+              <w:rPr>
+                <w:lang w:val="fi-FI"/>
+              </w:rPr>
               <w:t>0.1</w:t>
             </w:r>
           </w:p>
@@ -343,8 +368,14 @@
             <w:pPr>
               <w:spacing w:line="259" w:lineRule="auto"/>
               <w:ind w:left="1"/>
+              <w:rPr>
+                <w:lang w:val="fi-FI"/>
+              </w:rPr>
             </w:pPr>
             <w:r>
+              <w:rPr>
+                <w:lang w:val="fi-FI"/>
+              </w:rPr>
               <w:t>1.2.2018</w:t>
             </w:r>
           </w:p>
@@ -363,20 +394,16 @@
             <w:pPr>
               <w:spacing w:line="259" w:lineRule="auto"/>
               <w:ind w:left="1"/>
+              <w:rPr>
+                <w:lang w:val="fi-FI"/>
+              </w:rPr>
             </w:pPr>
-            <w:proofErr w:type="spellStart"/>
             <w:r>
-              <w:t>Pohja</w:t>
+              <w:rPr>
+                <w:lang w:val="fi-FI"/>
+              </w:rPr>
+              <w:t>Pohja valmis</w:t>
             </w:r>
-            <w:proofErr w:type="spellEnd"/>
-            <w:r>
-              <w:t xml:space="preserve"> </w:t>
-            </w:r>
-            <w:proofErr w:type="spellStart"/>
-            <w:r>
-              <w:t>valmis</w:t>
-            </w:r>
-            <w:proofErr w:type="spellEnd"/>
           </w:p>
         </w:tc>
         <w:tc>
@@ -393,8 +420,14 @@
             <w:pPr>
               <w:spacing w:line="259" w:lineRule="auto"/>
               <w:ind w:left="1"/>
+              <w:rPr>
+                <w:lang w:val="fi-FI"/>
+              </w:rPr>
             </w:pPr>
             <w:r>
+              <w:rPr>
+                <w:lang w:val="fi-FI"/>
+              </w:rPr>
               <w:t>Topi Tirkkonen</w:t>
             </w:r>
           </w:p>
@@ -415,7 +448,15 @@
             </w:tcBorders>
           </w:tcPr>
           <w:p>
+            <w:pPr>
+              <w:rPr>
+                <w:lang w:val="fi-FI"/>
+              </w:rPr>
+            </w:pPr>
             <w:r>
+              <w:rPr>
+                <w:lang w:val="fi-FI"/>
+              </w:rPr>
               <w:t>0.5</w:t>
             </w:r>
           </w:p>
@@ -433,8 +474,14 @@
           <w:p>
             <w:pPr>
               <w:ind w:left="1"/>
+              <w:rPr>
+                <w:lang w:val="fi-FI"/>
+              </w:rPr>
             </w:pPr>
             <w:r>
+              <w:rPr>
+                <w:lang w:val="fi-FI"/>
+              </w:rPr>
               <w:t>1.2.2018</w:t>
             </w:r>
           </w:p>
@@ -452,23 +499,22 @@
           <w:p>
             <w:pPr>
               <w:ind w:left="1"/>
+              <w:rPr>
+                <w:lang w:val="fi-FI"/>
+              </w:rPr>
             </w:pPr>
-            <w:proofErr w:type="spellStart"/>
             <w:r>
-              <w:t>Tiedon</w:t>
-            </w:r>
-            <w:proofErr w:type="spellEnd"/>
-            <w:r>
-              <w:t xml:space="preserve"> </w:t>
-            </w:r>
-            <w:proofErr w:type="spellStart"/>
-            <w:r>
-              <w:t>lisä</w:t>
+              <w:rPr>
+                <w:lang w:val="fi-FI"/>
+              </w:rPr>
+              <w:t>Tiedon lisä</w:t>
             </w:r>
             <w:r>
+              <w:rPr>
+                <w:lang w:val="fi-FI"/>
+              </w:rPr>
               <w:t>äminen</w:t>
             </w:r>
-            <w:proofErr w:type="spellEnd"/>
           </w:p>
         </w:tc>
         <w:tc>
@@ -484,8 +530,136 @@
           <w:p>
             <w:pPr>
               <w:ind w:left="1"/>
+              <w:rPr>
+                <w:lang w:val="fi-FI"/>
+              </w:rPr>
             </w:pPr>
             <w:r>
+              <w:rPr>
+                <w:lang w:val="fi-FI"/>
+              </w:rPr>
+              <w:t>Topi Tirkkonen</w:t>
+            </w:r>
+          </w:p>
+        </w:tc>
+      </w:tr>
+      <w:tr>
+        <w:trPr>
+          <w:trHeight w:val="550"/>
+        </w:trPr>
+        <w:tc>
+          <w:tcPr>
+            <w:tcW w:w="1620" w:type="dxa"/>
+            <w:tcBorders>
+              <w:top w:val="single" w:sz="4" w:space="0" w:color="000000"/>
+              <w:left w:val="single" w:sz="4" w:space="0" w:color="000000"/>
+              <w:bottom w:val="single" w:sz="4" w:space="0" w:color="000000"/>
+              <w:right w:val="single" w:sz="4" w:space="0" w:color="000000"/>
+            </w:tcBorders>
+          </w:tcPr>
+          <w:p>
+            <w:pPr>
+              <w:rPr>
+                <w:lang w:val="fi-FI"/>
+              </w:rPr>
+            </w:pPr>
+            <w:r>
+              <w:rPr>
+                <w:lang w:val="fi-FI"/>
+              </w:rPr>
+              <w:t>1.0</w:t>
+            </w:r>
+          </w:p>
+        </w:tc>
+        <w:tc>
+          <w:tcPr>
+            <w:tcW w:w="1800" w:type="dxa"/>
+            <w:tcBorders>
+              <w:top w:val="single" w:sz="4" w:space="0" w:color="000000"/>
+              <w:left w:val="single" w:sz="4" w:space="0" w:color="000000"/>
+              <w:bottom w:val="single" w:sz="4" w:space="0" w:color="000000"/>
+              <w:right w:val="single" w:sz="4" w:space="0" w:color="000000"/>
+            </w:tcBorders>
+          </w:tcPr>
+          <w:p>
+            <w:pPr>
+              <w:ind w:left="1"/>
+              <w:rPr>
+                <w:lang w:val="fi-FI"/>
+              </w:rPr>
+            </w:pPr>
+            <w:r>
+              <w:rPr>
+                <w:lang w:val="fi-FI"/>
+              </w:rPr>
+              <w:t>9.2.2018</w:t>
+            </w:r>
+          </w:p>
+        </w:tc>
+        <w:tc>
+          <w:tcPr>
+            <w:tcW w:w="3780" w:type="dxa"/>
+            <w:tcBorders>
+              <w:top w:val="single" w:sz="4" w:space="0" w:color="000000"/>
+              <w:left w:val="single" w:sz="4" w:space="0" w:color="000000"/>
+              <w:bottom w:val="single" w:sz="4" w:space="0" w:color="000000"/>
+              <w:right w:val="single" w:sz="4" w:space="0" w:color="000000"/>
+            </w:tcBorders>
+          </w:tcPr>
+          <w:p>
+            <w:pPr>
+              <w:ind w:left="1"/>
+              <w:rPr>
+                <w:lang w:val="fi-FI"/>
+              </w:rPr>
+            </w:pPr>
+            <w:r>
+              <w:rPr>
+                <w:lang w:val="fi-FI"/>
+              </w:rPr>
+              <w:t>Aikataulutus</w:t>
+            </w:r>
+            <w:r>
+              <w:rPr>
+                <w:lang w:val="fi-FI"/>
+              </w:rPr>
+              <w:t>,</w:t>
+            </w:r>
+            <w:r>
+              <w:rPr>
+                <w:lang w:val="fi-FI"/>
+              </w:rPr>
+              <w:t xml:space="preserve"> osatehtävät</w:t>
+            </w:r>
+            <w:r>
+              <w:rPr>
+                <w:lang w:val="fi-FI"/>
+              </w:rPr>
+              <w:t xml:space="preserve"> ja työvaiheet</w:t>
+            </w:r>
+          </w:p>
+        </w:tc>
+        <w:tc>
+          <w:tcPr>
+            <w:tcW w:w="2506" w:type="dxa"/>
+            <w:tcBorders>
+              <w:top w:val="single" w:sz="4" w:space="0" w:color="000000"/>
+              <w:left w:val="single" w:sz="4" w:space="0" w:color="000000"/>
+              <w:bottom w:val="single" w:sz="4" w:space="0" w:color="000000"/>
+              <w:right w:val="single" w:sz="4" w:space="0" w:color="000000"/>
+            </w:tcBorders>
+          </w:tcPr>
+          <w:p>
+            <w:pPr>
+              <w:ind w:left="1"/>
+              <w:rPr>
+                <w:lang w:val="fi-FI"/>
+              </w:rPr>
+            </w:pPr>
+            <w:r>
+              <w:rPr>
+                <w:lang w:val="fi-FI"/>
+              </w:rPr>
               <w:t>Topi Tirkkonen</w:t>
             </w:r>
           </w:p>
@@ -495,30 +669,46 @@
     <w:p>
       <w:pPr>
         <w:spacing w:after="0"/>
-      </w:pPr>
-      <w:r>
+        <w:rPr>
+          <w:lang w:val="fi-FI"/>
+        </w:rPr>
+      </w:pPr>
+      <w:r>
+        <w:rPr>
+          <w:lang w:val="fi-FI"/>
+        </w:rPr>
         <w:t xml:space="preserve"> </w:t>
       </w:r>
     </w:p>
     <w:p>
       <w:pPr>
         <w:spacing w:after="0"/>
-      </w:pPr>
-      <w:r>
+        <w:rPr>
+          <w:lang w:val="fi-FI"/>
+        </w:rPr>
+      </w:pPr>
+      <w:r>
+        <w:rPr>
+          <w:lang w:val="fi-FI"/>
+        </w:rPr>
         <w:t xml:space="preserve"> </w:t>
       </w:r>
     </w:p>
     <w:p>
       <w:pPr>
         <w:pStyle w:val="Heading1"/>
-      </w:pPr>
-      <w:bookmarkStart w:id="1" w:name="_Toc505260599"/>
-      <w:proofErr w:type="spellStart"/>
-      <w:r>
+        <w:rPr>
+          <w:lang w:val="fi-FI"/>
+        </w:rPr>
+      </w:pPr>
+      <w:bookmarkStart w:id="1" w:name="_Toc505935317"/>
+      <w:r>
+        <w:rPr>
+          <w:lang w:val="fi-FI"/>
+        </w:rPr>
         <w:t>Jakelutaulukko</w:t>
       </w:r>
       <w:bookmarkEnd w:id="1"/>
-      <w:proofErr w:type="spellEnd"/>
     </w:p>
     <w:tbl>
       <w:tblPr>
@@ -555,12 +745,16 @@
           <w:p>
             <w:pPr>
               <w:spacing w:line="259" w:lineRule="auto"/>
+              <w:rPr>
+                <w:lang w:val="fi-FI"/>
+              </w:rPr>
             </w:pPr>
-            <w:proofErr w:type="spellStart"/>
             <w:r>
+              <w:rPr>
+                <w:lang w:val="fi-FI"/>
+              </w:rPr>
               <w:t>Tekijä</w:t>
             </w:r>
-            <w:proofErr w:type="spellEnd"/>
           </w:p>
         </w:tc>
         <w:tc>
@@ -577,12 +771,16 @@
           <w:p>
             <w:pPr>
               <w:spacing w:line="259" w:lineRule="auto"/>
+              <w:rPr>
+                <w:lang w:val="fi-FI"/>
+              </w:rPr>
             </w:pPr>
-            <w:proofErr w:type="spellStart"/>
             <w:r>
+              <w:rPr>
+                <w:lang w:val="fi-FI"/>
+              </w:rPr>
               <w:t>Tulostettu</w:t>
             </w:r>
-            <w:proofErr w:type="spellEnd"/>
           </w:p>
         </w:tc>
         <w:tc>
@@ -599,12 +797,16 @@
           <w:p>
             <w:pPr>
               <w:spacing w:line="259" w:lineRule="auto"/>
+              <w:rPr>
+                <w:lang w:val="fi-FI"/>
+              </w:rPr>
             </w:pPr>
-            <w:proofErr w:type="spellStart"/>
             <w:r>
+              <w:rPr>
+                <w:lang w:val="fi-FI"/>
+              </w:rPr>
               <w:t>Jakelu</w:t>
             </w:r>
-            <w:proofErr w:type="spellEnd"/>
           </w:p>
         </w:tc>
       </w:tr>
@@ -625,8 +827,14 @@
           <w:p>
             <w:pPr>
               <w:spacing w:line="259" w:lineRule="auto"/>
+              <w:rPr>
+                <w:lang w:val="fi-FI"/>
+              </w:rPr>
             </w:pPr>
             <w:r>
+              <w:rPr>
+                <w:lang w:val="fi-FI"/>
+              </w:rPr>
               <w:t>Topi Tirkkonen</w:t>
             </w:r>
           </w:p>
@@ -644,8 +852,14 @@
           <w:p>
             <w:pPr>
               <w:spacing w:line="259" w:lineRule="auto"/>
+              <w:rPr>
+                <w:lang w:val="fi-FI"/>
+              </w:rPr>
             </w:pPr>
             <w:r>
+              <w:rPr>
+                <w:lang w:val="fi-FI"/>
+              </w:rPr>
               <w:t>1.2.2018</w:t>
             </w:r>
           </w:p>
@@ -705,7 +919,7 @@
           <w:lang w:val="fi-FI"/>
         </w:rPr>
       </w:pPr>
-      <w:bookmarkStart w:id="2" w:name="_Toc505260600"/>
+      <w:bookmarkStart w:id="2" w:name="_Toc505935318"/>
       <w:r>
         <w:rPr>
           <w:lang w:val="fi-FI"/>
@@ -757,7 +971,7 @@
         </w:rPr>
         <w:fldChar w:fldCharType="separate"/>
       </w:r>
-      <w:hyperlink w:anchor="_Toc505260598" w:history="1">
+      <w:hyperlink w:anchor="_Toc505935316" w:history="1">
         <w:r>
           <w:rPr>
             <w:rStyle w:val="Hyperlink"/>
@@ -785,7 +999,7 @@
             <w:noProof/>
             <w:webHidden/>
           </w:rPr>
-          <w:instrText xml:space="preserve"> PAGEREF _Toc505260598 \h </w:instrText>
+          <w:instrText xml:space="preserve"> PAGEREF _Toc505935316 \h </w:instrText>
         </w:r>
         <w:r>
           <w:rPr>
@@ -833,11 +1047,12 @@
           <w:lang w:val="fi-FI" w:eastAsia="fi-FI"/>
         </w:rPr>
       </w:pPr>
-      <w:hyperlink w:anchor="_Toc505260599" w:history="1">
+      <w:hyperlink w:anchor="_Toc505935317" w:history="1">
         <w:r>
           <w:rPr>
             <w:rStyle w:val="Hyperlink"/>
             <w:noProof/>
+            <w:lang w:val="fi-FI"/>
           </w:rPr>
           <w:t>Jakelutaulukko</w:t>
         </w:r>
@@ -860,7 +1075,7 @@
             <w:noProof/>
             <w:webHidden/>
           </w:rPr>
-          <w:instrText xml:space="preserve"> PAGEREF _Toc505260599 \h </w:instrText>
+          <w:instrText xml:space="preserve"> PAGEREF _Toc505935317 \h </w:instrText>
         </w:r>
         <w:r>
           <w:rPr>
@@ -908,7 +1123,7 @@
           <w:lang w:val="fi-FI" w:eastAsia="fi-FI"/>
         </w:rPr>
       </w:pPr>
-      <w:hyperlink w:anchor="_Toc505260600" w:history="1">
+      <w:hyperlink w:anchor="_Toc505935318" w:history="1">
         <w:r>
           <w:rPr>
             <w:rStyle w:val="Hyperlink"/>
@@ -936,7 +1151,7 @@
             <w:noProof/>
             <w:webHidden/>
           </w:rPr>
-          <w:instrText xml:space="preserve"> PAGEREF _Toc505260600 \h </w:instrText>
+          <w:instrText xml:space="preserve"> PAGEREF _Toc505935318 \h </w:instrText>
         </w:r>
         <w:r>
           <w:rPr>
@@ -984,7 +1199,7 @@
           <w:lang w:val="fi-FI" w:eastAsia="fi-FI"/>
         </w:rPr>
       </w:pPr>
-      <w:hyperlink w:anchor="_Toc505260601" w:history="1">
+      <w:hyperlink w:anchor="_Toc505935319" w:history="1">
         <w:r>
           <w:rPr>
             <w:rStyle w:val="Hyperlink"/>
@@ -1012,7 +1227,7 @@
             <w:noProof/>
             <w:webHidden/>
           </w:rPr>
-          <w:instrText xml:space="preserve"> PAGEREF _Toc505260601 \h </w:instrText>
+          <w:instrText xml:space="preserve"> PAGEREF _Toc505935319 \h </w:instrText>
         </w:r>
         <w:r>
           <w:rPr>
@@ -1060,7 +1275,7 @@
           <w:lang w:val="fi-FI" w:eastAsia="fi-FI"/>
         </w:rPr>
       </w:pPr>
-      <w:hyperlink w:anchor="_Toc505260602" w:history="1">
+      <w:hyperlink w:anchor="_Toc505935320" w:history="1">
         <w:r>
           <w:rPr>
             <w:rStyle w:val="Hyperlink"/>
@@ -1088,7 +1303,7 @@
             <w:noProof/>
             <w:webHidden/>
           </w:rPr>
-          <w:instrText xml:space="preserve"> PAGEREF _Toc505260602 \h </w:instrText>
+          <w:instrText xml:space="preserve"> PAGEREF _Toc505935320 \h </w:instrText>
         </w:r>
         <w:r>
           <w:rPr>
@@ -1136,7 +1351,7 @@
           <w:lang w:val="fi-FI" w:eastAsia="fi-FI"/>
         </w:rPr>
       </w:pPr>
-      <w:hyperlink w:anchor="_Toc505260603" w:history="1">
+      <w:hyperlink w:anchor="_Toc505935321" w:history="1">
         <w:r>
           <w:rPr>
             <w:rStyle w:val="Hyperlink"/>
@@ -1164,7 +1379,7 @@
             <w:noProof/>
             <w:webHidden/>
           </w:rPr>
-          <w:instrText xml:space="preserve"> PAGEREF _Toc505260603 \h </w:instrText>
+          <w:instrText xml:space="preserve"> PAGEREF _Toc505935321 \h </w:instrText>
         </w:r>
         <w:r>
           <w:rPr>
@@ -1212,7 +1427,7 @@
           <w:lang w:val="fi-FI" w:eastAsia="fi-FI"/>
         </w:rPr>
       </w:pPr>
-      <w:hyperlink w:anchor="_Toc505260604" w:history="1">
+      <w:hyperlink w:anchor="_Toc505935322" w:history="1">
         <w:r>
           <w:rPr>
             <w:rStyle w:val="Hyperlink"/>
@@ -1240,7 +1455,7 @@
             <w:noProof/>
             <w:webHidden/>
           </w:rPr>
-          <w:instrText xml:space="preserve"> PAGEREF _Toc505260604 \h </w:instrText>
+          <w:instrText xml:space="preserve"> PAGEREF _Toc505935322 \h </w:instrText>
         </w:r>
         <w:r>
           <w:rPr>
@@ -1288,7 +1503,7 @@
           <w:lang w:val="fi-FI" w:eastAsia="fi-FI"/>
         </w:rPr>
       </w:pPr>
-      <w:hyperlink w:anchor="_Toc505260605" w:history="1">
+      <w:hyperlink w:anchor="_Toc505935323" w:history="1">
         <w:r>
           <w:rPr>
             <w:rStyle w:val="Hyperlink"/>
@@ -1316,7 +1531,7 @@
             <w:noProof/>
             <w:webHidden/>
           </w:rPr>
-          <w:instrText xml:space="preserve"> PAGEREF _Toc505260605 \h </w:instrText>
+          <w:instrText xml:space="preserve"> PAGEREF _Toc505935323 \h </w:instrText>
         </w:r>
         <w:r>
           <w:rPr>
@@ -1364,7 +1579,7 @@
           <w:lang w:val="fi-FI" w:eastAsia="fi-FI"/>
         </w:rPr>
       </w:pPr>
-      <w:hyperlink w:anchor="_Toc505260606" w:history="1">
+      <w:hyperlink w:anchor="_Toc505935324" w:history="1">
         <w:r>
           <w:rPr>
             <w:rStyle w:val="Hyperlink"/>
@@ -1392,7 +1607,7 @@
             <w:noProof/>
             <w:webHidden/>
           </w:rPr>
-          <w:instrText xml:space="preserve"> PAGEREF _Toc505260606 \h </w:instrText>
+          <w:instrText xml:space="preserve"> PAGEREF _Toc505935324 \h </w:instrText>
         </w:r>
         <w:r>
           <w:rPr>
@@ -1440,7 +1655,7 @@
           <w:lang w:val="fi-FI" w:eastAsia="fi-FI"/>
         </w:rPr>
       </w:pPr>
-      <w:hyperlink w:anchor="_Toc505260607" w:history="1">
+      <w:hyperlink w:anchor="_Toc505935325" w:history="1">
         <w:r>
           <w:rPr>
             <w:rStyle w:val="Hyperlink"/>
@@ -1468,7 +1683,7 @@
             <w:noProof/>
             <w:webHidden/>
           </w:rPr>
-          <w:instrText xml:space="preserve"> PAGEREF _Toc505260607 \h </w:instrText>
+          <w:instrText xml:space="preserve"> PAGEREF _Toc505935325 \h </w:instrText>
         </w:r>
         <w:r>
           <w:rPr>
@@ -1488,7 +1703,7 @@
             <w:noProof/>
             <w:webHidden/>
           </w:rPr>
-          <w:t>4</w:t>
+          <w:t>5</w:t>
         </w:r>
         <w:r>
           <w:rPr>
@@ -1514,7 +1729,7 @@
           <w:lang w:val="fi-FI" w:eastAsia="fi-FI"/>
         </w:rPr>
       </w:pPr>
-      <w:hyperlink w:anchor="_Toc505260608" w:history="1">
+      <w:hyperlink w:anchor="_Toc505935326" w:history="1">
         <w:r>
           <w:rPr>
             <w:rStyle w:val="Hyperlink"/>
@@ -1542,7 +1757,7 @@
             <w:noProof/>
             <w:webHidden/>
           </w:rPr>
-          <w:instrText xml:space="preserve"> PAGEREF _Toc505260608 \h </w:instrText>
+          <w:instrText xml:space="preserve"> PAGEREF _Toc505935326 \h </w:instrText>
         </w:r>
         <w:r>
           <w:rPr>
@@ -1562,7 +1777,7 @@
             <w:noProof/>
             <w:webHidden/>
           </w:rPr>
-          <w:t>4</w:t>
+          <w:t>5</w:t>
         </w:r>
         <w:r>
           <w:rPr>
@@ -1588,7 +1803,7 @@
           <w:lang w:val="fi-FI" w:eastAsia="fi-FI"/>
         </w:rPr>
       </w:pPr>
-      <w:hyperlink w:anchor="_Toc505260609" w:history="1">
+      <w:hyperlink w:anchor="_Toc505935327" w:history="1">
         <w:r>
           <w:rPr>
             <w:rStyle w:val="Hyperlink"/>
@@ -1616,7 +1831,7 @@
             <w:noProof/>
             <w:webHidden/>
           </w:rPr>
-          <w:instrText xml:space="preserve"> PAGEREF _Toc505260609 \h </w:instrText>
+          <w:instrText xml:space="preserve"> PAGEREF _Toc505935327 \h </w:instrText>
         </w:r>
         <w:r>
           <w:rPr>
@@ -1636,7 +1851,7 @@
             <w:noProof/>
             <w:webHidden/>
           </w:rPr>
-          <w:t>4</w:t>
+          <w:t>5</w:t>
         </w:r>
         <w:r>
           <w:rPr>
@@ -1664,7 +1879,7 @@
           <w:lang w:val="fi-FI" w:eastAsia="fi-FI"/>
         </w:rPr>
       </w:pPr>
-      <w:hyperlink w:anchor="_Toc505260610" w:history="1">
+      <w:hyperlink w:anchor="_Toc505935328" w:history="1">
         <w:r>
           <w:rPr>
             <w:rStyle w:val="Hyperlink"/>
@@ -1692,7 +1907,7 @@
             <w:noProof/>
             <w:webHidden/>
           </w:rPr>
-          <w:instrText xml:space="preserve"> PAGEREF _Toc505260610 \h </w:instrText>
+          <w:instrText xml:space="preserve"> PAGEREF _Toc505935328 \h </w:instrText>
         </w:r>
         <w:r>
           <w:rPr>
@@ -1712,7 +1927,7 @@
             <w:noProof/>
             <w:webHidden/>
           </w:rPr>
-          <w:t>4</w:t>
+          <w:t>5</w:t>
         </w:r>
         <w:r>
           <w:rPr>
@@ -1740,14 +1955,14 @@
           <w:lang w:val="fi-FI" w:eastAsia="fi-FI"/>
         </w:rPr>
       </w:pPr>
-      <w:hyperlink w:anchor="_Toc505260611" w:history="1">
+      <w:hyperlink w:anchor="_Toc505935329" w:history="1">
         <w:r>
           <w:rPr>
             <w:rStyle w:val="Hyperlink"/>
             <w:noProof/>
             <w:lang w:val="fi-FI"/>
           </w:rPr>
-          <w:t>Työmenetelmät, kuvaaminen ja tiedottaminen</w:t>
+          <w:t>Riskit</w:t>
         </w:r>
         <w:r>
           <w:rPr>
@@ -1768,7 +1983,7 @@
             <w:noProof/>
             <w:webHidden/>
           </w:rPr>
-          <w:instrText xml:space="preserve"> PAGEREF _Toc505260611 \h </w:instrText>
+          <w:instrText xml:space="preserve"> PAGEREF _Toc505935329 \h </w:instrText>
         </w:r>
         <w:r>
           <w:rPr>
@@ -1788,7 +2003,7 @@
             <w:noProof/>
             <w:webHidden/>
           </w:rPr>
-          <w:t>4</w:t>
+          <w:t>5</w:t>
         </w:r>
         <w:r>
           <w:rPr>
@@ -1814,14 +2029,14 @@
           <w:lang w:val="fi-FI" w:eastAsia="fi-FI"/>
         </w:rPr>
       </w:pPr>
-      <w:hyperlink w:anchor="_Toc505260612" w:history="1">
+      <w:hyperlink w:anchor="_Toc505935330" w:history="1">
         <w:r>
           <w:rPr>
             <w:rStyle w:val="Hyperlink"/>
             <w:noProof/>
             <w:lang w:val="fi-FI"/>
           </w:rPr>
-          <w:t>Dokumentit</w:t>
+          <w:t>Keskeyttäminen</w:t>
         </w:r>
         <w:r>
           <w:rPr>
@@ -1842,229 +2057,7 @@
             <w:noProof/>
             <w:webHidden/>
           </w:rPr>
-          <w:instrText xml:space="preserve"> PAGEREF _Toc505260612 \h </w:instrText>
-        </w:r>
-        <w:r>
-          <w:rPr>
-            <w:noProof/>
-            <w:webHidden/>
-          </w:rPr>
-        </w:r>
-        <w:r>
-          <w:rPr>
-            <w:noProof/>
-            <w:webHidden/>
-          </w:rPr>
-          <w:fldChar w:fldCharType="separate"/>
-        </w:r>
-        <w:r>
-          <w:rPr>
-            <w:noProof/>
-            <w:webHidden/>
-          </w:rPr>
-          <w:t>4</w:t>
-        </w:r>
-        <w:r>
-          <w:rPr>
-            <w:noProof/>
-            <w:webHidden/>
-          </w:rPr>
-          <w:fldChar w:fldCharType="end"/>
-        </w:r>
-      </w:hyperlink>
-    </w:p>
-    <w:p>
-      <w:pPr>
-        <w:pStyle w:val="TOC2"/>
-        <w:tabs>
-          <w:tab w:val="right" w:leader="dot" w:pos="9350"/>
-        </w:tabs>
-        <w:rPr>
-          <w:rFonts w:eastAsiaTheme="minorEastAsia" w:cstheme="minorBidi"/>
-          <w:smallCaps w:val="0"/>
-          <w:noProof/>
-          <w:sz w:val="22"/>
-          <w:szCs w:val="22"/>
-          <w:lang w:val="fi-FI" w:eastAsia="fi-FI"/>
-        </w:rPr>
-      </w:pPr>
-      <w:hyperlink w:anchor="_Toc505260613" w:history="1">
-        <w:r>
-          <w:rPr>
-            <w:rStyle w:val="Hyperlink"/>
-            <w:noProof/>
-            <w:lang w:val="fi-FI"/>
-          </w:rPr>
-          <w:t>Tallennukset</w:t>
-        </w:r>
-        <w:r>
-          <w:rPr>
-            <w:noProof/>
-            <w:webHidden/>
-          </w:rPr>
-          <w:tab/>
-        </w:r>
-        <w:r>
-          <w:rPr>
-            <w:noProof/>
-            <w:webHidden/>
-          </w:rPr>
-          <w:fldChar w:fldCharType="begin"/>
-        </w:r>
-        <w:r>
-          <w:rPr>
-            <w:noProof/>
-            <w:webHidden/>
-          </w:rPr>
-          <w:instrText xml:space="preserve"> PAGEREF _Toc505260613 \h </w:instrText>
-        </w:r>
-        <w:r>
-          <w:rPr>
-            <w:noProof/>
-            <w:webHidden/>
-          </w:rPr>
-        </w:r>
-        <w:r>
-          <w:rPr>
-            <w:noProof/>
-            <w:webHidden/>
-          </w:rPr>
-          <w:fldChar w:fldCharType="separate"/>
-        </w:r>
-        <w:r>
-          <w:rPr>
-            <w:noProof/>
-            <w:webHidden/>
-          </w:rPr>
-          <w:t>4</w:t>
-        </w:r>
-        <w:r>
-          <w:rPr>
-            <w:noProof/>
-            <w:webHidden/>
-          </w:rPr>
-          <w:fldChar w:fldCharType="end"/>
-        </w:r>
-      </w:hyperlink>
-    </w:p>
-    <w:p>
-      <w:pPr>
-        <w:pStyle w:val="TOC2"/>
-        <w:tabs>
-          <w:tab w:val="right" w:leader="dot" w:pos="9350"/>
-        </w:tabs>
-        <w:rPr>
-          <w:rFonts w:eastAsiaTheme="minorEastAsia" w:cstheme="minorBidi"/>
-          <w:smallCaps w:val="0"/>
-          <w:noProof/>
-          <w:sz w:val="22"/>
-          <w:szCs w:val="22"/>
-          <w:lang w:val="fi-FI" w:eastAsia="fi-FI"/>
-        </w:rPr>
-      </w:pPr>
-      <w:hyperlink w:anchor="_Toc505260614" w:history="1">
-        <w:r>
-          <w:rPr>
-            <w:rStyle w:val="Hyperlink"/>
-            <w:noProof/>
-            <w:lang w:val="fi-FI"/>
-          </w:rPr>
-          <w:t>Kokoontumiset</w:t>
-        </w:r>
-        <w:r>
-          <w:rPr>
-            <w:noProof/>
-            <w:webHidden/>
-          </w:rPr>
-          <w:tab/>
-        </w:r>
-        <w:r>
-          <w:rPr>
-            <w:noProof/>
-            <w:webHidden/>
-          </w:rPr>
-          <w:fldChar w:fldCharType="begin"/>
-        </w:r>
-        <w:r>
-          <w:rPr>
-            <w:noProof/>
-            <w:webHidden/>
-          </w:rPr>
-          <w:instrText xml:space="preserve"> PAGEREF _Toc505260614 \h </w:instrText>
-        </w:r>
-        <w:r>
-          <w:rPr>
-            <w:noProof/>
-            <w:webHidden/>
-          </w:rPr>
-        </w:r>
-        <w:r>
-          <w:rPr>
-            <w:noProof/>
-            <w:webHidden/>
-          </w:rPr>
-          <w:fldChar w:fldCharType="separate"/>
-        </w:r>
-        <w:r>
-          <w:rPr>
-            <w:noProof/>
-            <w:webHidden/>
-          </w:rPr>
-          <w:t>5</w:t>
-        </w:r>
-        <w:r>
-          <w:rPr>
-            <w:noProof/>
-            <w:webHidden/>
-          </w:rPr>
-          <w:fldChar w:fldCharType="end"/>
-        </w:r>
-      </w:hyperlink>
-    </w:p>
-    <w:p>
-      <w:pPr>
-        <w:pStyle w:val="TOC2"/>
-        <w:tabs>
-          <w:tab w:val="right" w:leader="dot" w:pos="9350"/>
-        </w:tabs>
-        <w:rPr>
-          <w:rFonts w:eastAsiaTheme="minorEastAsia" w:cstheme="minorBidi"/>
-          <w:smallCaps w:val="0"/>
-          <w:noProof/>
-          <w:sz w:val="22"/>
-          <w:szCs w:val="22"/>
-          <w:lang w:val="fi-FI" w:eastAsia="fi-FI"/>
-        </w:rPr>
-      </w:pPr>
-      <w:hyperlink w:anchor="_Toc505260615" w:history="1">
-        <w:r>
-          <w:rPr>
-            <w:rStyle w:val="Hyperlink"/>
-            <w:noProof/>
-            <w:lang w:val="fi-FI"/>
-          </w:rPr>
-          <w:t>Tiedottaminen</w:t>
-        </w:r>
-        <w:r>
-          <w:rPr>
-            <w:noProof/>
-            <w:webHidden/>
-          </w:rPr>
-          <w:tab/>
-        </w:r>
-        <w:r>
-          <w:rPr>
-            <w:noProof/>
-            <w:webHidden/>
-          </w:rPr>
-          <w:fldChar w:fldCharType="begin"/>
-        </w:r>
-        <w:r>
-          <w:rPr>
-            <w:noProof/>
-            <w:webHidden/>
-          </w:rPr>
-          <w:instrText xml:space="preserve"> PAGEREF _Toc505260615 \h </w:instrText>
+          <w:instrText xml:space="preserve"> PAGEREF _Toc505935330 \h </w:instrText>
         </w:r>
         <w:r>
           <w:rPr>
@@ -2112,14 +2105,14 @@
           <w:lang w:val="fi-FI" w:eastAsia="fi-FI"/>
         </w:rPr>
       </w:pPr>
-      <w:hyperlink w:anchor="_Toc505260616" w:history="1">
+      <w:hyperlink w:anchor="_Toc505935331" w:history="1">
         <w:r>
           <w:rPr>
             <w:rStyle w:val="Hyperlink"/>
             <w:noProof/>
             <w:lang w:val="fi-FI"/>
           </w:rPr>
-          <w:t>Riskit</w:t>
+          <w:t>Laadunvalvonta</w:t>
         </w:r>
         <w:r>
           <w:rPr>
@@ -2140,7 +2133,7 @@
             <w:noProof/>
             <w:webHidden/>
           </w:rPr>
-          <w:instrText xml:space="preserve"> PAGEREF _Toc505260616 \h </w:instrText>
+          <w:instrText xml:space="preserve"> PAGEREF _Toc505935331 \h </w:instrText>
         </w:r>
         <w:r>
           <w:rPr>
@@ -2173,82 +2166,6 @@
     </w:p>
     <w:p>
       <w:pPr>
-        <w:pStyle w:val="TOC1"/>
-        <w:tabs>
-          <w:tab w:val="right" w:leader="dot" w:pos="9350"/>
-        </w:tabs>
-        <w:rPr>
-          <w:rFonts w:eastAsiaTheme="minorEastAsia" w:cstheme="minorBidi"/>
-          <w:b w:val="0"/>
-          <w:bCs w:val="0"/>
-          <w:caps w:val="0"/>
-          <w:noProof/>
-          <w:sz w:val="22"/>
-          <w:szCs w:val="22"/>
-          <w:lang w:val="fi-FI" w:eastAsia="fi-FI"/>
-        </w:rPr>
-      </w:pPr>
-      <w:hyperlink w:anchor="_Toc505260617" w:history="1">
-        <w:r>
-          <w:rPr>
-            <w:rStyle w:val="Hyperlink"/>
-            <w:noProof/>
-            <w:lang w:val="fi-FI"/>
-          </w:rPr>
-          <w:t>Laadunvalvonta</w:t>
-        </w:r>
-        <w:r>
-          <w:rPr>
-            <w:noProof/>
-            <w:webHidden/>
-          </w:rPr>
-          <w:tab/>
-        </w:r>
-        <w:r>
-          <w:rPr>
-            <w:noProof/>
-            <w:webHidden/>
-          </w:rPr>
-          <w:fldChar w:fldCharType="begin"/>
-        </w:r>
-        <w:r>
-          <w:rPr>
-            <w:noProof/>
-            <w:webHidden/>
-          </w:rPr>
-          <w:instrText xml:space="preserve"> PAGEREF _Toc505260617 \h </w:instrText>
-        </w:r>
-        <w:r>
-          <w:rPr>
-            <w:noProof/>
-            <w:webHidden/>
-          </w:rPr>
-        </w:r>
-        <w:r>
-          <w:rPr>
-            <w:noProof/>
-            <w:webHidden/>
-          </w:rPr>
-          <w:fldChar w:fldCharType="separate"/>
-        </w:r>
-        <w:r>
-          <w:rPr>
-            <w:noProof/>
-            <w:webHidden/>
-          </w:rPr>
-          <w:t>5</w:t>
-        </w:r>
-        <w:r>
-          <w:rPr>
-            <w:noProof/>
-            <w:webHidden/>
-          </w:rPr>
-          <w:fldChar w:fldCharType="end"/>
-        </w:r>
-      </w:hyperlink>
-    </w:p>
-    <w:p>
-      <w:pPr>
         <w:rPr>
           <w:lang w:val="fi-FI"/>
         </w:rPr>
@@ -2280,7 +2197,7 @@
           <w:lang w:val="fi-FI"/>
         </w:rPr>
       </w:pPr>
-      <w:bookmarkStart w:id="3" w:name="_Toc505260601"/>
+      <w:bookmarkStart w:id="3" w:name="_Toc505935319"/>
       <w:r>
         <w:rPr>
           <w:lang w:val="fi-FI"/>
@@ -2363,7 +2280,7 @@
           <w:lang w:val="fi-FI"/>
         </w:rPr>
       </w:pPr>
-      <w:bookmarkStart w:id="4" w:name="_Toc505260602"/>
+      <w:bookmarkStart w:id="4" w:name="_Toc505935320"/>
       <w:r>
         <w:rPr>
           <w:lang w:val="fi-FI"/>
@@ -2433,7 +2350,7 @@
           <w:lang w:val="fi-FI"/>
         </w:rPr>
       </w:pPr>
-      <w:bookmarkStart w:id="5" w:name="_Toc505260603"/>
+      <w:bookmarkStart w:id="5" w:name="_Toc505935321"/>
       <w:r>
         <w:rPr>
           <w:lang w:val="fi-FI"/>
@@ -2463,7 +2380,7 @@
           <w:lang w:val="fi-FI"/>
         </w:rPr>
       </w:pPr>
-      <w:bookmarkStart w:id="6" w:name="_Toc505260604"/>
+      <w:bookmarkStart w:id="6" w:name="_Toc505935322"/>
       <w:r>
         <w:rPr>
           <w:lang w:val="fi-FI"/>
@@ -2507,7 +2424,7 @@
           <w:lang w:val="fi-FI"/>
         </w:rPr>
       </w:pPr>
-      <w:bookmarkStart w:id="7" w:name="_Toc505260605"/>
+      <w:bookmarkStart w:id="7" w:name="_Toc505935323"/>
       <w:r>
         <w:rPr>
           <w:lang w:val="fi-FI"/>
@@ -2527,19 +2444,7 @@
         <w:rPr>
           <w:lang w:val="fi-FI"/>
         </w:rPr>
-        <w:t>Todennäköisesti projektiryhmä</w:t>
-      </w:r>
-      <w:r>
-        <w:rPr>
-          <w:lang w:val="fi-FI"/>
-        </w:rPr>
-        <w:t>n jäsen</w:t>
-      </w:r>
-      <w:r>
-        <w:rPr>
-          <w:lang w:val="fi-FI"/>
-        </w:rPr>
-        <w:t xml:space="preserve"> pääsee kirjoittamaan </w:t>
+        <w:t xml:space="preserve">Todennäköisesti projektiryhmän jäsen pääsee kirjoittamaan </w:t>
       </w:r>
       <w:proofErr w:type="spellStart"/>
       <w:r>
@@ -2591,7 +2496,7 @@
           <w:lang w:val="fi-FI"/>
         </w:rPr>
       </w:pPr>
-      <w:bookmarkStart w:id="8" w:name="_Toc505260606"/>
+      <w:bookmarkStart w:id="8" w:name="_Toc505935324"/>
       <w:r>
         <w:rPr>
           <w:lang w:val="fi-FI"/>
@@ -2691,7 +2596,20 @@
         <w:rPr>
           <w:lang w:val="fi-FI"/>
         </w:rPr>
-        <w:t>Lisää…</w:t>
+        <w:t>Rakentaminen</w:t>
+      </w:r>
+      <w:r>
+        <w:rPr>
+          <w:lang w:val="fi-FI"/>
+        </w:rPr>
+        <w:tab/>
+        <w:t>7.2.2018</w:t>
+      </w:r>
+      <w:r>
+        <w:rPr>
+          <w:lang w:val="fi-FI"/>
+        </w:rPr>
+        <w:tab/>
       </w:r>
     </w:p>
     <w:p>
@@ -2704,6 +2622,96 @@
           <w:lang w:val="fi-FI"/>
         </w:rPr>
       </w:pPr>
+      <w:r>
+        <w:rPr>
+          <w:lang w:val="fi-FI"/>
+        </w:rPr>
+        <w:t>Testaus ja korjaus</w:t>
+      </w:r>
+      <w:r>
+        <w:rPr>
+          <w:lang w:val="fi-FI"/>
+        </w:rPr>
+        <w:tab/>
+        <w:t>9.3.2018</w:t>
+      </w:r>
+    </w:p>
+    <w:p>
+      <w:pPr>
+        <w:tabs>
+          <w:tab w:val="left" w:pos="5387"/>
+        </w:tabs>
+        <w:ind w:left="2127"/>
+        <w:rPr>
+          <w:lang w:val="fi-FI"/>
+        </w:rPr>
+      </w:pPr>
+      <w:r>
+        <w:rPr>
+          <w:lang w:val="fi-FI"/>
+        </w:rPr>
+        <w:t>Käyttöönotto</w:t>
+      </w:r>
+      <w:r>
+        <w:rPr>
+          <w:lang w:val="fi-FI"/>
+        </w:rPr>
+        <w:tab/>
+      </w:r>
+      <w:r>
+        <w:rPr>
+          <w:lang w:val="fi-FI"/>
+        </w:rPr>
+        <w:t>15.3.2018</w:t>
+      </w:r>
+      <w:r>
+        <w:rPr>
+          <w:lang w:val="fi-FI"/>
+        </w:rPr>
+        <w:t xml:space="preserve"> </w:t>
+      </w:r>
+    </w:p>
+    <w:p>
+      <w:pPr>
+        <w:tabs>
+          <w:tab w:val="left" w:pos="5387"/>
+        </w:tabs>
+        <w:ind w:left="2127"/>
+        <w:rPr>
+          <w:lang w:val="fi-FI"/>
+        </w:rPr>
+      </w:pPr>
+      <w:r>
+        <w:rPr>
+          <w:lang w:val="fi-FI"/>
+        </w:rPr>
+        <w:t>Projektin päättäminen</w:t>
+      </w:r>
+      <w:r>
+        <w:rPr>
+          <w:lang w:val="fi-FI"/>
+        </w:rPr>
+        <w:tab/>
+      </w:r>
+      <w:r>
+        <w:rPr>
+          <w:lang w:val="fi-FI"/>
+        </w:rPr>
+        <w:t>21.3.2018</w:t>
+      </w:r>
+    </w:p>
+    <w:p>
+      <w:pPr>
+        <w:rPr>
+          <w:lang w:val="fi-FI"/>
+        </w:rPr>
+      </w:pPr>
+      <w:r>
+        <w:rPr>
+          <w:lang w:val="fi-FI"/>
+        </w:rPr>
+        <w:br w:type="page"/>
+      </w:r>
     </w:p>
     <w:p>
       <w:pPr>
@@ -2712,11 +2720,12 @@
           <w:lang w:val="fi-FI"/>
         </w:rPr>
       </w:pPr>
-      <w:bookmarkStart w:id="9" w:name="_Toc505260607"/>
-      <w:r>
-        <w:rPr>
-          <w:lang w:val="fi-FI"/>
-        </w:rPr>
+      <w:bookmarkStart w:id="9" w:name="_Toc505935325"/>
+      <w:r>
+        <w:rPr>
+          <w:lang w:val="fi-FI"/>
+        </w:rPr>
+        <w:lastRenderedPageBreak/>
         <w:t>Osatehtävät ja aikataulu</w:t>
       </w:r>
       <w:bookmarkEnd w:id="9"/>
@@ -2735,7 +2744,7 @@
           <w:lang w:val="fi-FI"/>
         </w:rPr>
       </w:pPr>
-      <w:bookmarkStart w:id="10" w:name="_Toc505260608"/>
+      <w:bookmarkStart w:id="10" w:name="_Toc505935326"/>
       <w:r>
         <w:rPr>
           <w:lang w:val="fi-FI"/>
@@ -2752,9 +2761,44 @@
       </w:pPr>
       <w:r>
         <w:rPr>
-          <w:lang w:val="fi-FI"/>
-        </w:rPr>
-        <w:t>-</w:t>
+          <w:noProof/>
+          <w:lang w:val="fi-FI" w:eastAsia="fi-FI"/>
+        </w:rPr>
+        <w:drawing>
+          <wp:inline distT="0" distB="0" distL="0" distR="0" wp14:anchorId="32D8B9A5" wp14:editId="00670690">
+            <wp:extent cx="1488558" cy="3683031"/>
+            <wp:effectExtent l="0" t="0" r="0" b="0"/>
+            <wp:docPr id="3" name="Picture 3"/>
+            <wp:cNvGraphicFramePr>
+              <a:graphicFrameLocks xmlns:a="http://schemas.openxmlformats.org/drawingml/2006/main" noChangeAspect="1"/>
+            </wp:cNvGraphicFramePr>
+            <a:graphic xmlns:a="http://schemas.openxmlformats.org/drawingml/2006/main">
+              <a:graphicData uri="http://schemas.openxmlformats.org/drawingml/2006/picture">
+                <pic:pic xmlns:pic="http://schemas.openxmlformats.org/drawingml/2006/picture">
+                  <pic:nvPicPr>
+                    <pic:cNvPr id="1" name=""/>
+                    <pic:cNvPicPr/>
+                  </pic:nvPicPr>
+                  <pic:blipFill>
+                    <a:blip r:embed="rId8"/>
+                    <a:stretch>
+                      <a:fillRect/>
+                    </a:stretch>
+                  </pic:blipFill>
+                  <pic:spPr>
+                    <a:xfrm>
+                      <a:off x="0" y="0"/>
+                      <a:ext cx="1504716" cy="3723010"/>
+                    </a:xfrm>
+                    <a:prstGeom prst="rect">
+                      <a:avLst/>
+                    </a:prstGeom>
+                  </pic:spPr>
+                </pic:pic>
+              </a:graphicData>
+            </a:graphic>
+          </wp:inline>
+        </w:drawing>
       </w:r>
     </w:p>
     <w:p>
@@ -2764,7 +2808,7 @@
           <w:lang w:val="fi-FI"/>
         </w:rPr>
       </w:pPr>
-      <w:bookmarkStart w:id="11" w:name="_Toc505260609"/>
+      <w:bookmarkStart w:id="11" w:name="_Toc505935327"/>
       <w:r>
         <w:rPr>
           <w:lang w:val="fi-FI"/>
@@ -2775,32 +2819,113 @@
     </w:p>
     <w:p>
       <w:pPr>
-        <w:rPr>
-          <w:lang w:val="fi-FI"/>
-        </w:rPr>
-      </w:pPr>
-      <w:r>
-        <w:rPr>
-          <w:lang w:val="fi-FI"/>
-        </w:rPr>
-        <w:t>-</w:t>
-      </w:r>
-      <w:bookmarkStart w:id="12" w:name="_GoBack"/>
+        <w:ind w:left="2127"/>
+        <w:rPr>
+          <w:lang w:val="fi-FI"/>
+        </w:rPr>
+      </w:pPr>
+      <w:r>
+        <w:rPr>
+          <w:lang w:val="fi-FI"/>
+        </w:rPr>
+        <w:t xml:space="preserve">Katso </w:t>
+      </w:r>
+      <w:proofErr w:type="spellStart"/>
+      <w:r>
+        <w:rPr>
+          <w:lang w:val="fi-FI"/>
+        </w:rPr>
+        <w:t>gantt</w:t>
+      </w:r>
+      <w:proofErr w:type="spellEnd"/>
+      <w:r>
+        <w:rPr>
+          <w:lang w:val="fi-FI"/>
+        </w:rPr>
+        <w:t>-kaavio –liite.</w:t>
+      </w:r>
+    </w:p>
+    <w:p>
+      <w:pPr>
+        <w:pStyle w:val="Heading1"/>
+        <w:rPr>
+          <w:lang w:val="fi-FI"/>
+        </w:rPr>
+      </w:pPr>
+      <w:bookmarkStart w:id="12" w:name="_Toc505935328"/>
+      <w:r>
+        <w:rPr>
+          <w:lang w:val="fi-FI"/>
+        </w:rPr>
+        <w:t>Projektin organisaatio</w:t>
+      </w:r>
       <w:bookmarkEnd w:id="12"/>
     </w:p>
     <w:p>
       <w:pPr>
+        <w:ind w:left="2127"/>
+        <w:rPr>
+          <w:lang w:val="fi-FI"/>
+        </w:rPr>
+      </w:pPr>
+      <w:r>
+        <w:rPr>
+          <w:lang w:val="fi-FI"/>
+        </w:rPr>
+        <w:t>R</w:t>
+      </w:r>
+      <w:r>
+        <w:rPr>
+          <w:lang w:val="fi-FI"/>
+        </w:rPr>
+        <w:t xml:space="preserve">yhmän jäsen osaa kirjottaa html- ja </w:t>
+      </w:r>
+      <w:proofErr w:type="spellStart"/>
+      <w:r>
+        <w:rPr>
+          <w:lang w:val="fi-FI"/>
+        </w:rPr>
+        <w:t>php</w:t>
+      </w:r>
+      <w:proofErr w:type="spellEnd"/>
+      <w:r>
+        <w:rPr>
+          <w:lang w:val="fi-FI"/>
+        </w:rPr>
+        <w:t xml:space="preserve">-koodikieltä. Lisäksi </w:t>
+      </w:r>
+      <w:r>
+        <w:rPr>
+          <w:lang w:val="fi-FI"/>
+        </w:rPr>
+        <w:t xml:space="preserve">hänellä </w:t>
+      </w:r>
+      <w:r>
+        <w:rPr>
+          <w:lang w:val="fi-FI"/>
+        </w:rPr>
+        <w:t>on yleiskokemusta aiemmista projekteista.</w:t>
+      </w:r>
+      <w:r>
+        <w:rPr>
+          <w:lang w:val="fi-FI"/>
+        </w:rPr>
+        <w:t xml:space="preserve"> Projektipäällikkönä toimii Leena Järvenkylä-niemi.</w:t>
+      </w:r>
+    </w:p>
+    <w:p>
+      <w:pPr>
         <w:pStyle w:val="Heading1"/>
         <w:rPr>
           <w:lang w:val="fi-FI"/>
         </w:rPr>
       </w:pPr>
-      <w:bookmarkStart w:id="13" w:name="_Toc505260610"/>
-      <w:r>
-        <w:rPr>
-          <w:lang w:val="fi-FI"/>
-        </w:rPr>
-        <w:t>Projektin organisaatio</w:t>
+      <w:bookmarkStart w:id="13" w:name="_Toc505935329"/>
+      <w:r>
+        <w:rPr>
+          <w:lang w:val="fi-FI"/>
+        </w:rPr>
+        <w:t>Riskit</w:t>
       </w:r>
       <w:bookmarkEnd w:id="13"/>
     </w:p>
@@ -2815,45 +2940,61 @@
         <w:rPr>
           <w:lang w:val="fi-FI"/>
         </w:rPr>
-        <w:t>R</w:t>
-      </w:r>
-      <w:r>
-        <w:rPr>
-          <w:lang w:val="fi-FI"/>
-        </w:rPr>
-        <w:t xml:space="preserve">yhmän jäsen osaa kirjottaa html- ja </w:t>
-      </w:r>
-      <w:proofErr w:type="spellStart"/>
-      <w:r>
-        <w:rPr>
-          <w:lang w:val="fi-FI"/>
-        </w:rPr>
-        <w:t>php</w:t>
-      </w:r>
-      <w:proofErr w:type="spellEnd"/>
-      <w:r>
-        <w:rPr>
-          <w:lang w:val="fi-FI"/>
-        </w:rPr>
-        <w:t xml:space="preserve">-koodikieltä. Lisäksi </w:t>
-      </w:r>
-      <w:r>
-        <w:rPr>
-          <w:lang w:val="fi-FI"/>
-        </w:rPr>
-        <w:t xml:space="preserve">hänellä </w:t>
-      </w:r>
-      <w:r>
-        <w:rPr>
-          <w:lang w:val="fi-FI"/>
-        </w:rPr>
-        <w:t>on yleiskokemusta aiemmista projekteista.</w:t>
-      </w:r>
-      <w:r>
-        <w:rPr>
-          <w:lang w:val="fi-FI"/>
-        </w:rPr>
-        <w:t xml:space="preserve"> Projektipäällikkönä toimii Leena Järvenkylä-niemi.</w:t>
+        <w:t>Suurin</w:t>
+      </w:r>
+      <w:r>
+        <w:rPr>
+          <w:lang w:val="fi-FI"/>
+        </w:rPr>
+        <w:t xml:space="preserve"> riski on ajan riittämättömyys. Ryhmän jäsenen sairastuminen on vakavaa</w:t>
+      </w:r>
+      <w:r>
+        <w:rPr>
+          <w:lang w:val="fi-FI"/>
+        </w:rPr>
+        <w:t>.</w:t>
+      </w:r>
+      <w:r>
+        <w:rPr>
+          <w:lang w:val="fi-FI"/>
+        </w:rPr>
+        <w:t xml:space="preserve"> </w:t>
+      </w:r>
+      <w:r>
+        <w:rPr>
+          <w:lang w:val="fi-FI"/>
+        </w:rPr>
+        <w:t>On epätodennäköistä, ettei jotakin toimintoa saataisi ollenkaan toimimaan.</w:t>
+      </w:r>
+    </w:p>
+    <w:p>
+      <w:pPr>
+        <w:pStyle w:val="Heading2"/>
+        <w:rPr>
+          <w:lang w:val="fi-FI"/>
+        </w:rPr>
+      </w:pPr>
+      <w:bookmarkStart w:id="14" w:name="_Toc505935330"/>
+      <w:r>
+        <w:rPr>
+          <w:lang w:val="fi-FI"/>
+        </w:rPr>
+        <w:t>Keskeyttäminen</w:t>
+      </w:r>
+      <w:bookmarkEnd w:id="14"/>
+    </w:p>
+    <w:p>
+      <w:pPr>
+        <w:ind w:left="2127"/>
+        <w:rPr>
+          <w:lang w:val="fi-FI"/>
+        </w:rPr>
+      </w:pPr>
+      <w:r>
+        <w:rPr>
+          <w:lang w:val="fi-FI"/>
+        </w:rPr>
+        <w:t>Projekti keskeytyy, jos projektiryhmän jäsen ei voi työskennellä yli viikon ajan tai, jos johtoryhmä päättää sen keskeyttämisestä.</w:t>
       </w:r>
     </w:p>
     <w:p>
@@ -2863,15 +3004,14 @@
           <w:lang w:val="fi-FI"/>
         </w:rPr>
       </w:pPr>
-      <w:bookmarkStart w:id="14" w:name="_Toc505260616"/>
-      <w:r>
-        <w:rPr>
-          <w:lang w:val="fi-FI"/>
-        </w:rPr>
-        <w:lastRenderedPageBreak/>
-        <w:t>Riskit</w:t>
-      </w:r>
-      <w:bookmarkEnd w:id="14"/>
+      <w:bookmarkStart w:id="15" w:name="_Toc505935331"/>
+      <w:r>
+        <w:rPr>
+          <w:lang w:val="fi-FI"/>
+        </w:rPr>
+        <w:t>Laadunvalvonta</w:t>
+      </w:r>
+      <w:bookmarkEnd w:id="15"/>
     </w:p>
     <w:p>
       <w:pPr>
@@ -2884,100 +3024,26 @@
         <w:rPr>
           <w:lang w:val="fi-FI"/>
         </w:rPr>
-        <w:t>Suurin</w:t>
-      </w:r>
-      <w:r>
-        <w:rPr>
-          <w:lang w:val="fi-FI"/>
-        </w:rPr>
-        <w:t xml:space="preserve"> riski on ajan riittämättömyys. Ryhmän jäsenen sairastuminen on vakavaa</w:t>
-      </w:r>
-      <w:r>
-        <w:rPr>
-          <w:lang w:val="fi-FI"/>
-        </w:rPr>
-        <w:t>.</w:t>
-      </w:r>
-      <w:r>
-        <w:rPr>
-          <w:lang w:val="fi-FI"/>
-        </w:rPr>
-        <w:t xml:space="preserve"> </w:t>
-      </w:r>
-      <w:r>
-        <w:rPr>
-          <w:lang w:val="fi-FI"/>
-        </w:rPr>
-        <w:t>On epätodennäköistä, ettei jotakin toimintoa saataisi ollenkaan toimimaan.</w:t>
-      </w:r>
-    </w:p>
-    <w:p>
-      <w:pPr>
-        <w:pStyle w:val="Heading2"/>
-        <w:rPr>
-          <w:lang w:val="fi-FI"/>
-        </w:rPr>
-      </w:pPr>
-      <w:r>
-        <w:rPr>
-          <w:lang w:val="fi-FI"/>
-        </w:rPr>
-        <w:t>Keskeyttäminen</w:t>
-      </w:r>
-      <w:bookmarkStart w:id="15" w:name="_Toc505260617"/>
-    </w:p>
-    <w:p>
-      <w:pPr>
-        <w:ind w:left="2127"/>
-        <w:rPr>
-          <w:lang w:val="fi-FI"/>
-        </w:rPr>
-      </w:pPr>
-      <w:r>
-        <w:rPr>
-          <w:lang w:val="fi-FI"/>
-        </w:rPr>
-        <w:t>Projekti keskeytyy, jos projektiryhmän jäsen ei voi työskennellä yli viikon ajan tai, jos johtoryhmä päättää sen keskeyttämisestä.</w:t>
-      </w:r>
-    </w:p>
-    <w:p>
-      <w:pPr>
-        <w:pStyle w:val="Heading1"/>
-        <w:rPr>
-          <w:lang w:val="fi-FI"/>
-        </w:rPr>
-      </w:pPr>
-      <w:r>
-        <w:rPr>
-          <w:lang w:val="fi-FI"/>
-        </w:rPr>
-        <w:t>Laadunvalvonta</w:t>
-      </w:r>
-      <w:bookmarkEnd w:id="15"/>
-    </w:p>
-    <w:p>
-      <w:pPr>
-        <w:ind w:left="2127"/>
-        <w:rPr>
-          <w:lang w:val="fi-FI"/>
-        </w:rPr>
-      </w:pPr>
-      <w:r>
-        <w:rPr>
-          <w:lang w:val="fi-FI"/>
-        </w:rPr>
         <w:t xml:space="preserve">Projektin laatu </w:t>
       </w:r>
       <w:r>
         <w:rPr>
           <w:lang w:val="fi-FI"/>
         </w:rPr>
-        <w:t>varmistuu vain projektin jäsenen testaamisella.</w:t>
+        <w:t xml:space="preserve">varmistuu </w:t>
+      </w:r>
+      <w:bookmarkStart w:id="16" w:name="_GoBack"/>
+      <w:bookmarkEnd w:id="16"/>
+      <w:r>
+        <w:rPr>
+          <w:lang w:val="fi-FI"/>
+        </w:rPr>
+        <w:t>vain projektin jäsenen testaamisella.</w:t>
       </w:r>
     </w:p>
     <w:sectPr>
-      <w:headerReference w:type="default" r:id="rId8"/>
-      <w:footerReference w:type="default" r:id="rId9"/>
+      <w:headerReference w:type="default" r:id="rId9"/>
+      <w:footerReference w:type="default" r:id="rId10"/>
       <w:pgSz w:w="12240" w:h="15840"/>
       <w:pgMar w:top="1440" w:right="1440" w:bottom="1440" w:left="1440" w:header="708" w:footer="708" w:gutter="0"/>
       <w:cols w:space="708"/>
@@ -4207,7 +4273,7 @@
 </file>
 
 <file path=customXml/itemProps1.xml><?xml version="1.0" encoding="utf-8"?>
-<ds:datastoreItem xmlns:ds="http://schemas.openxmlformats.org/officeDocument/2006/customXml" ds:itemID="{441E33D7-60A7-45D4-8B17-A01BD3293787}">
+<ds:datastoreItem xmlns:ds="http://schemas.openxmlformats.org/officeDocument/2006/customXml" ds:itemID="{6F7C9A71-CC9C-4F54-9FB6-4E9759BEE4B3}">
   <ds:schemaRefs>
     <ds:schemaRef ds:uri="http://schemas.openxmlformats.org/officeDocument/2006/bibliography"/>
   </ds:schemaRefs>

</xml_diff>